<commit_message>
University of Bristol COMS30017 Final
</commit_message>
<xml_diff>
--- a/COMS30017 - Computational Neuroscience/Prepare.docx
+++ b/COMS30017 - Computational Neuroscience/Prepare.docx
@@ -1207,17 +1207,7 @@
           <w:szCs w:val="21"/>
           <w:shd w:val="clear" w:color="auto" w:fill="202124"/>
         </w:rPr>
-        <w:t> </w:t>
-      </w:r>
-      <w:r>
-        <w:rPr>
-          <w:rFonts w:ascii="Arial" w:hAnsi="Arial" w:cs="Arial"/>
-          <w:color w:val="BDC1C6"/>
-          <w:sz w:val="21"/>
-          <w:szCs w:val="21"/>
-          <w:shd w:val="clear" w:color="auto" w:fill="202124"/>
-        </w:rPr>
-        <w:t xml:space="preserve"> </w:t>
+        <w:t xml:space="preserve">  </w:t>
       </w:r>
       <w:r>
         <w:rPr>
@@ -1967,7 +1957,13 @@
     <w:p>
       <w:proofErr w:type="spellStart"/>
       <w:r>
-        <w:t>hodgkin_</w:t>
+        <w:rPr>
+          <w:color w:val="FF0000"/>
+        </w:rPr>
+        <w:t>hodgkin</w:t>
+      </w:r>
+      <w:r>
+        <w:t>_</w:t>
       </w:r>
       <w:proofErr w:type="gramStart"/>
       <w:r>
@@ -2043,7 +2039,15 @@
       </w:r>
     </w:p>
     <w:p>
-      <w:r>
+      <w:pPr>
+        <w:rPr>
+          <w:color w:val="FF0000"/>
+        </w:rPr>
+      </w:pPr>
+      <w:r>
+        <w:rPr>
+          <w:color w:val="FF0000"/>
+        </w:rPr>
         <w:t>Leaky integrate-and-fire</w:t>
       </w:r>
     </w:p>
@@ -2204,16 +2208,7 @@
           <w:sz w:val="24"/>
           <w:szCs w:val="24"/>
         </w:rPr>
-        <w:t>Synaptic plasticity</w:t>
-      </w:r>
-      <w:r>
-        <w:rPr>
-          <w:rFonts w:ascii="CMBX12" w:hAnsi="CMBX12" w:cs="CMBX12"/>
-          <w:kern w:val="0"/>
-          <w:sz w:val="24"/>
-          <w:szCs w:val="24"/>
-        </w:rPr>
-        <w:t xml:space="preserve"> </w:t>
+        <w:t xml:space="preserve">Synaptic plasticity </w:t>
       </w:r>
       <w:r>
         <w:rPr>
@@ -2455,11 +2450,6 @@
       </w:r>
     </w:p>
     <w:p>
-      <w:pPr>
-        <w:rPr>
-          <w:rFonts w:hint="eastAsia"/>
-        </w:rPr>
-      </w:pPr>
       <w:r>
         <w:rPr>
           <w:noProof/>
@@ -2561,7 +2551,19 @@
           <w:rPr>
             <w:rStyle w:val="Hyperlink"/>
           </w:rPr>
-          <w:t>https://zhuanlan.zhihu.com/p/116908556</w:t>
+          <w:t>https://zhuanlan.zhihu.co</w:t>
+        </w:r>
+        <w:r>
+          <w:rPr>
+            <w:rStyle w:val="Hyperlink"/>
+          </w:rPr>
+          <w:t>m</w:t>
+        </w:r>
+        <w:r>
+          <w:rPr>
+            <w:rStyle w:val="Hyperlink"/>
+          </w:rPr>
+          <w:t>/p/116908556</w:t>
         </w:r>
       </w:hyperlink>
     </w:p>
@@ -2907,11 +2909,6 @@
       </w:r>
     </w:p>
     <w:p>
-      <w:pPr>
-        <w:rPr>
-          <w:rFonts w:hint="eastAsia"/>
-        </w:rPr>
-      </w:pPr>
       <w:r>
         <w:rPr>
           <w:rFonts w:hint="eastAsia"/>
@@ -3685,6 +3682,18 @@
       <w:shd w:val="clear" w:color="auto" w:fill="E1DFDD"/>
     </w:rPr>
   </w:style>
+  <w:style w:type="character" w:styleId="FollowedHyperlink">
+    <w:name w:val="FollowedHyperlink"/>
+    <w:basedOn w:val="DefaultParagraphFont"/>
+    <w:uiPriority w:val="99"/>
+    <w:semiHidden/>
+    <w:unhideWhenUsed/>
+    <w:rsid w:val="00F06365"/>
+    <w:rPr>
+      <w:color w:val="954F72" w:themeColor="followedHyperlink"/>
+      <w:u w:val="single"/>
+    </w:rPr>
+  </w:style>
 </w:styles>
 </file>
 

</xml_diff>